<commit_message>
ensure UTF-8 encoding throughout, add empty lines when merging section synthesis to final review
</commit_message>
<xml_diff>
--- a/reviews/mechanistic interpretability for AI safety/literature-review-final.docx
+++ b/reviews/mechanistic interpretability for AI safety/literature-review-final.docx
@@ -33,7 +33,7 @@
         <w:pStyle w:val="FirstParagraph"/>
       </w:pPr>
       <w:r>
-        <w:t xml:space="preserve">The rapid advancement of artificial intelligence systems has intensified debates about AI safetyâhow to ensure that increasingly capable AI systems remain aligned with human values and do not cause catastrophic harm. Within this broader safety discourse, a specific controversy has emerged: what role should mechanistic interpretability (MI) play in achieving safe AI? This question is not merely technical but fundamentally philosophical, requiring conceptual clarity about what</w:t>
+        <w:t xml:space="preserve">The rapid advancement of artificial intelligence systems has intensified debates about AI safety—how to ensure that increasingly capable AI systems remain aligned with human values and do not cause catastrophic harm. Within this broader safety discourse, a specific controversy has emerged: what role should mechanistic interpretability (MI) play in achieving safe AI? This question is not merely technical but fundamentally philosophical, requiring conceptual clarity about what</w:t>
       </w:r>
       <w:r>
         <w:t xml:space="preserve"> </w:t>
@@ -77,7 +77,7 @@
         <w:t xml:space="preserve"> </w:t>
       </w:r>
       <w:r>
-        <w:t xml:space="preserve">in AI Frontiers, arguing that mechanistic interpretabilityâwhich they define as understanding AI systems through</w:t>
+        <w:t xml:space="preserve">in AI Frontiers, arguing that mechanistic interpretability—which they define as understanding AI systems through</w:t>
       </w:r>
       <w:r>
         <w:t xml:space="preserve"> </w:t>
@@ -86,15 +86,15 @@
         <w:t xml:space="preserve">“activations of individual nodes or clusters in neural networks”</w:t>
       </w:r>
       <w:r>
-        <w:t xml:space="preserve">âis fundamentally flawed and unnecessary for AI safety (Hendrycks &amp; Hiscott 2025). They contend that the compression problem makes MI intractable: reducing terabyte-sized models into human-graspable explanations appears impossible, and empirical evidence shows repeated failures of MI approaches including feature visualizations, saliency maps, and sparse autoencoders.</w:t>
-      </w:r>
-    </w:p>
-    <w:p>
-      <w:pPr>
-        <w:pStyle w:val="BodyText"/>
-      </w:pPr>
-      <w:r>
-        <w:t xml:space="preserve">In sharp contrast, Lena KÃ¤stner and Barnaby Crook’s 2024 paper</w:t>
+        <w:t xml:space="preserve">—is fundamentally flawed and unnecessary for AI safety (Hendrycks &amp; Hiscott 2025). They contend that the compression problem makes MI intractable: reducing terabyte-sized models into human-graspable explanations appears impossible, and empirical evidence shows repeated failures of MI approaches including feature visualizations, saliency maps, and sparse autoencoders.</w:t>
+      </w:r>
+    </w:p>
+    <w:p>
+      <w:pPr>
+        <w:pStyle w:val="BodyText"/>
+      </w:pPr>
+      <w:r>
+        <w:t xml:space="preserve">In sharp contrast, Lena Kästner and Barnaby Crook’s 2024 paper</w:t>
       </w:r>
       <w:r>
         <w:t xml:space="preserve"> </w:t>
@@ -142,7 +142,7 @@
         <w:t xml:space="preserve"> </w:t>
       </w:r>
       <w:r>
-        <w:t xml:space="preserve">suggesting sufficiency (KÃ¤stner &amp; Crook 2024, p. 52). Notably, they define MI much more broadly, to include</w:t>
+        <w:t xml:space="preserve">suggesting sufficiency (Kästner &amp; Crook 2024, p. 52). Notably, they define MI much more broadly, to include</w:t>
       </w:r>
       <w:r>
         <w:t xml:space="preserve"> </w:t>
@@ -162,7 +162,7 @@
         <w:pStyle w:val="BodyText"/>
       </w:pPr>
       <w:r>
-        <w:t xml:space="preserve">This disagreement presents a puzzle: How can two contemporary papers reach opposite conclusions about the same relationship? The answer, I argue, lies in conceptual confusion. Hendrycks and Hiscott define MI narrowly (low-level neural activations), while KÃ¤stner and Crook define it broadly (functional mechanistic explanations at multiple levels). They address different targets and employ different standards for what counts as</w:t>
+        <w:t xml:space="preserve">This disagreement presents a puzzle: How can two contemporary papers reach opposite conclusions about the same relationship? The answer, I argue, lies in conceptual confusion. Hendrycks and Hiscott define MI narrowly (low-level neural activations), while Kästner and Crook define it broadly (functional mechanistic explanations at multiple levels). They address different targets and employ different standards for what counts as</w:t>
       </w:r>
       <w:r>
         <w:t xml:space="preserve"> </w:t>
@@ -292,15 +292,15 @@
         <w:t xml:space="preserve"> </w:t>
       </w:r>
       <w:r>
-        <w:t xml:space="preserve">(Google DeepMind 2024), and Constitutional AIâwhich achieves safety through AI feedback rather than mechanistic understandingâhas shown promise (Bai et al. 2022).</w:t>
-      </w:r>
-    </w:p>
-    <w:p>
-      <w:pPr>
-        <w:pStyle w:val="BodyText"/>
-      </w:pPr>
-      <w:r>
-        <w:t xml:space="preserve">The stakes are considerable. AI safety research requires substantial resources, and methodological commitments shape research trajectories. If MI is necessary for safety, this justifies significant investment in interpretability techniques even if progress is slow. If MI is sufficient, this provides a clear path to safety. If neither holdsâif MI is neither necessary nor sufficient, or if the question is malformed due to conceptual confusionâthen we need alternative frameworks and perhaps methodological pluralism.</w:t>
+        <w:t xml:space="preserve">(Google DeepMind 2024), and Constitutional AI—which achieves safety through AI feedback rather than mechanistic understanding—has shown promise (Bai et al. 2022).</w:t>
+      </w:r>
+    </w:p>
+    <w:p>
+      <w:pPr>
+        <w:pStyle w:val="BodyText"/>
+      </w:pPr>
+      <w:r>
+        <w:t xml:space="preserve">The stakes are considerable. AI safety research requires substantial resources, and methodological commitments shape research trajectories. If MI is necessary for safety, this justifies significant investment in interpretability techniques even if progress is slow. If MI is sufficient, this provides a clear path to safety. If neither holds—if MI is neither necessary nor sufficient, or if the question is malformed due to conceptual confusion—then we need alternative frameworks and perhaps methodological pluralism.</w:t>
       </w:r>
     </w:p>
     <w:p>
@@ -320,7 +320,7 @@
         <w:t xml:space="preserve"> </w:t>
       </w:r>
       <w:r>
-        <w:t xml:space="preserve">and what levels of analysis are appropriate. Section 3 maps the AI safety landscape, identifying distinct safety concerns and approaches that do not rely on interpretability. Section 4 analyzes necessity claims: Is MI required for achieving safe AI systems? I distinguish different types of necessity and examine which safety properties might require mechanistic understanding. Section 5 analyzes sufficiency claims: Even if we achieved perfect mechanistic understanding, would that guarantee safety? I argue that understanding is at most a necessary component within a broader safety framework. Section 6 synthesizes these findings, showing how the Hendrycks-KÃ¤stner disagreement stems from definitional divergence rather than empirical dispute, and identifies productive research directions that integrate philosophical analysis with technical investigation.</w:t>
+        <w:t xml:space="preserve">and what levels of analysis are appropriate. Section 3 maps the AI safety landscape, identifying distinct safety concerns and approaches that do not rely on interpretability. Section 4 analyzes necessity claims: Is MI required for achieving safe AI systems? I distinguish different types of necessity and examine which safety properties might require mechanistic understanding. Section 5 analyzes sufficiency claims: Even if we achieved perfect mechanistic understanding, would that guarantee safety? I argue that understanding is at most a necessary component within a broader safety framework. Section 6 synthesizes these findings, showing how the Hendrycks-Kästner disagreement stems from definitional divergence rather than empirical dispute, and identifies productive research directions that integrate philosophical analysis with technical investigation.</w:t>
       </w:r>
     </w:p>
     <w:p>
@@ -348,7 +348,7 @@
         <w:t xml:space="preserve"> </w:t>
       </w:r>
       <w:r>
-        <w:t xml:space="preserve">as if it names a natural kind with determinate boundaries. Instead, MI is better understood as a family resemblance concept encompassing diverse approaches unified by commitment to understanding AI systems through their internal mechanismsâbut disagreeing about which level of mechanism (neurons, circuits, algorithmic patterns, functional roles) provides the appropriate explanatory target. Recognizing this pluralism allows us to ask more precise questions: Which forms of mechanistic understanding are necessary for which safety properties? Under what conditions does mechanistic explanation suffice to ensure safety? These refined questions open productive empirical investigation while avoiding the conceptual confusions that have characterized recent debates.</w:t>
+        <w:t xml:space="preserve">as if it names a natural kind with determinate boundaries. Instead, MI is better understood as a family resemblance concept encompassing diverse approaches unified by commitment to understanding AI systems through their internal mechanisms—but disagreeing about which level of mechanism (neurons, circuits, algorithmic patterns, functional roles) provides the appropriate explanatory target. Recognizing this pluralism allows us to ask more precise questions: Which forms of mechanistic understanding are necessary for which safety properties? Under what conditions does mechanistic explanation suffice to ensure safety? These refined questions open productive empirical investigation while avoiding the conceptual confusions that have characterized recent debates.</w:t>
       </w:r>
     </w:p>
     <w:bookmarkEnd w:id="20"/>
@@ -390,7 +390,7 @@
         <w:pStyle w:val="BodyText"/>
       </w:pPr>
       <w:r>
-        <w:t xml:space="preserve">KÃ¤stner, Lena, and Barnaby Crook (2024). Explaining AI Through Mechanistic Interpretability. European Journal for Philosophy of Science 14: 52. DOI: 10.1007/s13194-024-00614-4.</w:t>
+        <w:t xml:space="preserve">Kästner, Lena, and Barnaby Crook (2024). Explaining AI Through Mechanistic Interpretability. European Journal for Philosophy of Science 14: 52. DOI: 10.1007/s13194-024-00614-4.</w:t>
       </w:r>
     </w:p>
     <w:p>
@@ -414,7 +414,7 @@
         <w:pStyle w:val="BodyText"/>
       </w:pPr>
       <w:r>
-        <w:t xml:space="preserve">Scheurer, JÃ©rÃ©my, et al. (2024). AI Strategic Deception: A Critical Safety Concern. MIT AI Alignment. https://aialignment.mit.edu/initiatives/caip-exhibition/strategic-deception/</w:t>
+        <w:t xml:space="preserve">Scheurer, Jérémy, et al. (2024). AI Strategic Deception: A Critical Safety Concern. MIT AI Alignment. https://aialignment.mit.edu/initiatives/caip-exhibition/strategic-deception/</w:t>
       </w:r>
     </w:p>
     <w:bookmarkEnd w:id="21"/>
@@ -530,7 +530,7 @@
         <w:pStyle w:val="FirstParagraph"/>
       </w:pPr>
       <w:r>
-        <w:t xml:space="preserve">Kästner and Crook (2024) offer a dramatically different characterization. They define MI as encompassing</w:t>
+        <w:t xml:space="preserve">K?tner and Crook (2024) offer a dramatically different characterization. They define MI as encompassing</w:t>
       </w:r>
       <w:r>
         <w:t xml:space="preserve"> </w:t>
@@ -582,7 +582,7 @@
         <w:pStyle w:val="BodyText"/>
       </w:pPr>
       <w:r>
-        <w:t xml:space="preserve">By linking MI to this philosophical tradition, Kästner and Crook (2024) license a much broader scope. Circuit analysis counts as MI not merely when identifying neurons, but when explaining how functional modulespotentially spanning multiple layersjointly implement capabilities. Representation analysis qualifies as MI when it reveals how semantic or syntactic structure emerges from network organization. Even high-level functional decomposition can be mechanistic if it identifies how subsystems contribute to overall behavior. The emphasis shifts from neurons to organization, from activations to activities, from microscopic to multi-level analysis.</w:t>
+        <w:t xml:space="preserve">By linking MI to this philosophical tradition, K?tner and Crook (2024) license a much broader scope. Circuit analysis counts as MI not merely when identifying neurons, but when explaining how functional modulespotentially spanning multiple layersjointly implement capabilities. Representation analysis qualifies as MI when it reveals how semantic or syntactic structure emerges from network organization. Even high-level functional decomposition can be mechanistic if it identifies how subsystems contribute to overall behavior. The emphasis shifts from neurons to organization, from activations to activities, from microscopic to multi-level analysis.</w:t>
       </w:r>
     </w:p>
     <w:p>
@@ -608,7 +608,7 @@
         <w:pStyle w:val="FirstParagraph"/>
       </w:pPr>
       <w:r>
-        <w:t xml:space="preserve">To assess these competing definitions, we must examine the philosophical machinery Kästner and Crook invoke. The new mechanistic philosophy emerged partly as a response to limitations in covering-law models and purely causal accounts of explanation. Mechanistic explanations are distinctively constitutive: they show how a phenomenon is constituted by the organized operation of its parts (Craver 2007). This contrasts with etiological explanation, which identifies causes external to the phenomenon.</w:t>
+        <w:t xml:space="preserve">To assess these competing definitions, we must examine the philosophical machinery K?tner and Crook invoke. The new mechanistic philosophy emerged partly as a response to limitations in covering-law models and purely causal accounts of explanation. Mechanistic explanations are distinctively constitutive: they show how a phenomenon is constituted by the organized operation of its parts (Craver 2007). This contrasts with etiological explanation, which identifies causes external to the phenomenon.</w:t>
       </w:r>
     </w:p>
     <w:p>
@@ -661,7 +661,7 @@
         <w:pStyle w:val="BodyText"/>
       </w:pPr>
       <w:r>
-        <w:t xml:space="preserve">This tension illuminates the Hendrycks-Kästner disagreement. Hendrycks and Hiscott implicitly endorse something like Siegel and Craver’s position: without implementation-level detail (neurons, activations), we lack genuine mechanistic understanding. Kästner and Crook, drawing on Craver’s (2007) earlier work, argue that multi-level mechanistic explanations need not reduce to lowest-level components; what matters is identifying constitutive organization at an appropriate level of analysis.</w:t>
+        <w:t xml:space="preserve">This tension illuminates the Hendrycks-K?tner disagreement. Hendrycks and Hiscott implicitly endorse something like Siegel and Craver’s position: without implementation-level detail (neurons, activations), we lack genuine mechanistic understanding. K?tner and Crook, drawing on Craver’s (2007) earlier work, argue that multi-level mechanistic explanations need not reduce to lowest-level components; what matters is identifying constitutive organization at an appropriate level of analysis.</w:t>
       </w:r>
     </w:p>
     <w:bookmarkEnd w:id="24"/>
@@ -687,7 +687,7 @@
         <w:pStyle w:val="BodyText"/>
       </w:pPr>
       <w:r>
-        <w:t xml:space="preserve">Under the broad definition, SAEs’ status is more complex. If they merely catalog features without revealing how those features combine to implement higher-level functions, they might fail to provide mechanistic explanations in Kästner and Crook’s sense. DeepMind’s public deprioritization of SAEs in favor of other methods (noted in the GemmaScope release documentation) suggests practical limits to feature-based approaches. Conversely, if SAE features can be integrated into circuit-level functional explanationsshowing how features interact to produce capabilitiesthey contribute to broadly mechanistic understanding.</w:t>
+        <w:t xml:space="preserve">Under the broad definition, SAEs’ status is more complex. If they merely catalog features without revealing how those features combine to implement higher-level functions, they might fail to provide mechanistic explanations in K?tner and Crook’s sense. DeepMind’s public deprioritization of SAEs in favor of other methods (noted in the GemmaScope release documentation) suggests practical limits to feature-based approaches. Conversely, if SAE features can be integrated into circuit-level functional explanationsshowing how features interact to produce capabilitiesthey contribute to broadly mechanistic understanding.</w:t>
       </w:r>
     </w:p>
     <w:p>
@@ -725,7 +725,7 @@
         <w:pStyle w:val="FirstParagraph"/>
       </w:pPr>
       <w:r>
-        <w:t xml:space="preserve">We can now articulate the core conceptual problem. Hendrycks and Hiscott’s narrow definition risks making MI trivial: any attention to neurons or activations counts as MI, even if it fails to reveal meaningful organization or function. Their critique of MI’s impracticality targets this trivialized version. But Kästner and Crook’s broad definition risks making MI vacuous: any functional explanation, no matter how high-level or implementation-independent, counts as mechanistic if it gestures toward underlying processes. Their claims about MI’s necessity and sufficiency for safety might then collapse into claims about understanding generally.</w:t>
+        <w:t xml:space="preserve">We can now articulate the core conceptual problem. Hendrycks and Hiscott’s narrow definition risks making MI trivial: any attention to neurons or activations counts as MI, even if it fails to reveal meaningful organization or function. Their critique of MI’s impracticality targets this trivialized version. But K?tner and Crook’s broad definition risks making MI vacuous: any functional explanation, no matter how high-level or implementation-independent, counts as mechanistic if it gestures toward underlying processes. Their claims about MI’s necessity and sufficiency for safety might then collapse into claims about understanding generally.</w:t>
       </w:r>
     </w:p>
     <w:p>
@@ -815,7 +815,7 @@
         <w:t xml:space="preserve"> </w:t>
       </w:r>
       <w:r>
-        <w:t xml:space="preserve">refers to a family of approaches operating at different levels with different explanatory aims. Circuit analysis, feature extraction, and functional decomposition are distinct projects, each valid for its purposes. This dissolves the Hendrycks-Kästner dispute by denying they are talking about the same thing.</w:t>
+        <w:t xml:space="preserve">refers to a family of approaches operating at different levels with different explanatory aims. Circuit analysis, feature extraction, and functional decomposition are distinct projects, each valid for its purposes. This dissolves the Hendrycks-K?tner dispute by denying they are talking about the same thing.</w:t>
       </w:r>
     </w:p>
     <w:p>
@@ -1156,7 +1156,7 @@
         <w:pStyle w:val="BodyText"/>
       </w:pPr>
       <w:r>
-        <w:t xml:space="preserve">Kästner, Lena, and Barnaby Crook. 2024.</w:t>
+        <w:t xml:space="preserve">K?tner, Lena, and Barnaby Crook. 2024.</w:t>
       </w:r>
       <w:r>
         <w:t xml:space="preserve"> </w:t>
@@ -2442,7 +2442,7 @@
         <w:pStyle w:val="BodyText"/>
       </w:pPr>
       <w:r>
-        <w:t xml:space="preserve">Scheurer, Jérémy, et al. 2024.</w:t>
+        <w:t xml:space="preserve">Scheurer, J??y, et al. 2024.</w:t>
       </w:r>
       <w:r>
         <w:t xml:space="preserve"> </w:t>
@@ -2507,7 +2507,7 @@
         <w:pStyle w:val="FirstParagraph"/>
       </w:pPr>
       <w:r>
-        <w:t xml:space="preserve">We can now address the necessity question directly: is mechanistic interpretability necessary for AI safety? Kästner and Crook (2024) claim in their abstract that MI is</w:t>
+        <w:t xml:space="preserve">We can now address the necessity question directly: is mechanistic interpretability necessary for AI safety? K?tner and Crook (2024) claim in their abstract that MI is</w:t>
       </w:r>
       <w:r>
         <w:t xml:space="preserve"> </w:t>
@@ -2548,7 +2548,7 @@
         <w:pStyle w:val="FirstParagraph"/>
       </w:pPr>
       <w:r>
-        <w:t xml:space="preserve">Kästner and Crook’s (2024) necessity claim rests on an epistemic argument: to ensure AI safety, we must understand how AI systems work; mechanistic explanations provide the appropriate form of understanding; therefore, MI is necessary for safety. Their abstract states that MI is needed to</w:t>
+        <w:t xml:space="preserve">K?tner and Crook’s (2024) necessity claim rests on an epistemic argument: to ensure AI safety, we must understand how AI systems work; mechanistic explanations provide the appropriate form of understanding; therefore, MI is necessary for safety. Their abstract states that MI is needed to</w:t>
       </w:r>
       <w:r>
         <w:t xml:space="preserve"> </w:t>
@@ -2779,7 +2779,7 @@
         <w:t xml:space="preserve">MI may be necessary for detecting deception in advanced AI systems</w:t>
       </w:r>
       <w:r>
-        <w:t xml:space="preserve">. This is weaker than Kästner and Crook’s general claim but defensible given current evidence. If alignment faking is a central safety concern (and empirical results suggest it is), and if MI provides unique epistemic access to detect deception (an open question), then MI becomes necessary for at least this aspect of safety.</w:t>
+        <w:t xml:space="preserve">. This is weaker than K?tner and Crook’s general claim but defensible given current evidence. If alignment faking is a central safety concern (and empirical results suggest it is), and if MI provides unique epistemic access to detect deception (an open question), then MI becomes necessary for at least this aspect of safety.</w:t>
       </w:r>
     </w:p>
     <w:p>
@@ -3270,7 +3270,7 @@
         <w:t xml:space="preserve">Epistemic Necessity</w:t>
       </w:r>
       <w:r>
-        <w:t xml:space="preserve">: Given epistemic constraints on accessing AI systems’ internal states and intentions, is MI necessary for the knowledge required to ensure safety? This seems closest to Kästner and Crook’s position and Cotra’s argument. The claim is that behavioral evaluation provides insufficient epistemic access; we need internal access; MI provides internal access; therefore, MI is epistemically necessary.</w:t>
+        <w:t xml:space="preserve">: Given epistemic constraints on accessing AI systems’ internal states and intentions, is MI necessary for the knowledge required to ensure safety? This seems closest to K?tner and Crook’s position and Cotra’s argument. The claim is that behavioral evaluation provides insufficient epistemic access; we need internal access; MI provides internal access; therefore, MI is epistemically necessary.</w:t>
       </w:r>
     </w:p>
     <w:p>
@@ -3328,7 +3328,7 @@
         <w:pStyle w:val="FirstParagraph"/>
       </w:pPr>
       <w:r>
-        <w:t xml:space="preserve">Under Kästner and Crook’s broad definition (functional and higher-level mechanistic explanations), MI appears more plausibly necessary:</w:t>
+        <w:t xml:space="preserve">Under K?tner and Crook’s broad definition (functional and higher-level mechanistic explanations), MI appears more plausibly necessary:</w:t>
       </w:r>
     </w:p>
     <w:p>
@@ -3679,7 +3679,7 @@
         <w:t xml:space="preserve"> </w:t>
       </w:r>
       <w:r>
-        <w:t xml:space="preserve">acknowledges the Hendrycks-Kästner disagreement</w:t>
+        <w:t xml:space="preserve">acknowledges the Hendrycks-K?tner disagreement</w:t>
       </w:r>
       <w:r>
         <w:t xml:space="preserve"> </w:t>
@@ -3705,7 +3705,7 @@
         <w:pStyle w:val="BodyText"/>
       </w:pPr>
       <w:r>
-        <w:t xml:space="preserve">This is weaker than Kästner and Crook’s necessity claim but stronger than Hendrycks and Hiscott’s rejection. It reflects the current state of evidence and conceptual analysis while remaining appropriately provisional.</w:t>
+        <w:t xml:space="preserve">This is weaker than K?tner and Crook’s necessity claim but stronger than Hendrycks and Hiscott’s rejection. It reflects the current state of evidence and conceptual analysis while remaining appropriately provisional.</w:t>
       </w:r>
     </w:p>
     <w:p>
@@ -3879,7 +3879,7 @@
         <w:pStyle w:val="BodyText"/>
       </w:pPr>
       <w:r>
-        <w:t xml:space="preserve">Kästner, Lena, and Barnaby Crook. 2024.</w:t>
+        <w:t xml:space="preserve">K?tner, Lena, and Barnaby Crook. 2024.</w:t>
       </w:r>
       <w:r>
         <w:t xml:space="preserve"> </w:t>
@@ -3989,7 +3989,7 @@
         <w:pStyle w:val="BodyText"/>
       </w:pPr>
       <w:r>
-        <w:t xml:space="preserve">Scheurer, Jérémy, et al. 2024.</w:t>
+        <w:t xml:space="preserve">Scheurer, J??y, et al. 2024.</w:t>
       </w:r>
       <w:r>
         <w:t xml:space="preserve"> </w:t>
@@ -4124,7 +4124,7 @@
         <w:pStyle w:val="FirstParagraph"/>
       </w:pPr>
       <w:r>
-        <w:t xml:space="preserve">If mechanistic interpretability is not clearly necessary for all aspects of AI safety, perhaps it is sufficient: could comprehensive MI alone ensure safety? Kästner and Crook (2024) appear to make this stronger claim, stating that</w:t>
+        <w:t xml:space="preserve">If mechanistic interpretability is not clearly necessary for all aspects of AI safety, perhaps it is sufficient: could comprehensive MI alone ensure safety? K?tner and Crook (2024) appear to make this stronger claim, stating that</w:t>
       </w:r>
       <w:r>
         <w:t xml:space="preserve"> </w:t>
@@ -4153,7 +4153,7 @@
         <w:pStyle w:val="FirstParagraph"/>
       </w:pPr>
       <w:r>
-        <w:t xml:space="preserve">Kästner and Crook’s sufficiency claim can be formalized as:</w:t>
+        <w:t xml:space="preserve">K?tner and Crook’s sufficiency claim can be formalized as:</w:t>
       </w:r>
     </w:p>
     <w:p>
@@ -4746,7 +4746,7 @@
           <w:b/>
           <w:bCs/>
         </w:rPr>
-        <w:t xml:space="preserve">Broad MI (Kästner &amp; Crook)</w:t>
+        <w:t xml:space="preserve">Broad MI (K?tner &amp; Crook)</w:t>
       </w:r>
       <w:r>
         <w:t xml:space="preserve">: Under the broad definitionincluding functional and higher-level mechanistic explanationssufficiency claims become more plausible but also more trivial. If MI encompasses any mechanistic or functional explanation at any level of abstraction, then claiming</w:t>
@@ -5414,7 +5414,7 @@
         <w:pStyle w:val="BodyText"/>
       </w:pPr>
       <w:r>
-        <w:t xml:space="preserve">Kästner, Lena, and Barnaby Crook. 2024.</w:t>
+        <w:t xml:space="preserve">K?tner, Lena, and Barnaby Crook. 2024.</w:t>
       </w:r>
       <w:r>
         <w:t xml:space="preserve"> </w:t>
@@ -5746,13 +5746,13 @@
         <w:t xml:space="preserve">We can now synthesize the analysis and identify productive research directions. The central questionis mechanistic interpretability necessary or sufficient for AI safety?admits no simple answer. Both necessity and sufficiency claims depend on definitions, contexts, and which aspects of safety we address. However, this complexity reveals structure: the apparent contradictions in the literature stem from conceptual confusions that philosophical analysis can resolve.</w:t>
       </w:r>
     </w:p>
-    <w:bookmarkStart w:id="55" w:name="Xb076e77ee171993654eee28c71091aea640d658"/>
+    <w:bookmarkStart w:id="55" w:name="X11bb91aedfd0596e22a03eb663c92e288635964"/>
     <w:p>
       <w:pPr>
         <w:pStyle w:val="Heading3"/>
       </w:pPr>
       <w:r>
-        <w:t xml:space="preserve">6.1 Resolving the Hendrycks-Kästner Disagreement</w:t>
+        <w:t xml:space="preserve">6.1 Resolving the Hendrycks-K?tner Disagreement</w:t>
       </w:r>
     </w:p>
     <w:p>
@@ -5769,7 +5769,7 @@
         <w:t xml:space="preserve">“misguided”</w:t>
       </w:r>
       <w:r>
-        <w:t xml:space="preserve">and Kästner and Crook (2024)who call it necessary and sufficient for safetyinitially appears irreconcilable. Our analysis reveals these positions are compatible once we disambiguate their terms.</w:t>
+        <w:t xml:space="preserve">and K?tner and Crook (2024)who call it necessary and sufficient for safetyinitially appears irreconcilable. Our analysis reveals these positions are compatible once we disambiguate their terms.</w:t>
       </w:r>
     </w:p>
     <w:p>
@@ -5784,7 +5784,7 @@
         <w:t xml:space="preserve">Different Definitions</w:t>
       </w:r>
       <w:r>
-        <w:t xml:space="preserve">: Section 2 documented that Hendrycks and Hiscott define MI narrowly (neuron-level activations) while Kästner and Crook define it broadly (including functional and higher-level mechanistic explanations). They are talking about different things. Under narrow MI, Hendrycks and Hiscott’s skepticism is warranted: neuron-level analysis faces insurmountable scalability challenges and does not automatically yield safety. Under broad MI, Kästner and Crook’s optimism has some warrant: some form of mechanistic or functional understanding plausibly contributes to safety.</w:t>
+        <w:t xml:space="preserve">: Section 2 documented that Hendrycks and Hiscott define MI narrowly (neuron-level activations) while K?tner and Crook define it broadly (including functional and higher-level mechanistic explanations). They are talking about different things. Under narrow MI, Hendrycks and Hiscott’s skepticism is warranted: neuron-level analysis faces insurmountable scalability challenges and does not automatically yield safety. Under broad MI, K?tner and Crook’s optimism has some warrant: some form of mechanistic or functional understanding plausibly contributes to safety.</w:t>
       </w:r>
     </w:p>
     <w:p>
@@ -5825,7 +5825,7 @@
         <w:t xml:space="preserve">Different Safety Problems</w:t>
       </w:r>
       <w:r>
-        <w:t xml:space="preserve">: The disagreement also reflects different safety priorities. Hendrycks and Hiscott focus on practical safety methods for current and near-term systems, emphasizing alternatives like representation engineering and top-down analysis that circumvent the compression problem. Kästner and Crook focus on conceptual foundations, arguing that genuine safety understanding requires mechanistic explanation in the philosophical senseidentifying organized components that produce phenomena.</w:t>
+        <w:t xml:space="preserve">: The disagreement also reflects different safety priorities. Hendrycks and Hiscott focus on practical safety methods for current and near-term systems, emphasizing alternatives like representation engineering and top-down analysis that circumvent the compression problem. K?tner and Crook focus on conceptual foundations, arguing that genuine safety understanding requires mechanistic explanation in the philosophical senseidentifying organized components that produce phenomena.</w:t>
       </w:r>
     </w:p>
     <w:p>
@@ -5881,7 +5881,7 @@
           <w:i/>
           <w:iCs/>
         </w:rPr>
-        <w:t xml:space="preserve">From Kästner &amp; Crook</w:t>
+        <w:t xml:space="preserve">From K?tner &amp; Crook</w:t>
       </w:r>
       <w:r>
         <w:t xml:space="preserve">: Some form of understanding-based approach (which might count as broadly mechanistic) may be necessary for detecting deception and verifying alignment in advanced AI; purely behavioral evaluations are insufficient against strategic AI.</w:t>
@@ -6222,7 +6222,7 @@
         <w:pStyle w:val="BodyText"/>
       </w:pPr>
       <w:r>
-        <w:t xml:space="preserve">The Hendrycks-Kästner disagreement exemplifies this. Their dispute is partly empirical (does narrow MI scale? Do alternatives work?), but primarily conceptual (what counts as mechanistic? What safety properties matter?). Resolving the conceptual issues clarifies which empirical questions are worth pursuing.</w:t>
+        <w:t xml:space="preserve">The Hendrycks-K?tner disagreement exemplifies this. Their dispute is partly empirical (does narrow MI scale? Do alternatives work?), but primarily conceptual (what counts as mechanistic? What safety properties matter?). Resolving the conceptual issues clarifies which empirical questions are worth pursuing.</w:t>
       </w:r>
     </w:p>
     <w:p>
@@ -6282,7 +6282,7 @@
         <w:t xml:space="preserve"> </w:t>
       </w:r>
       <w:r>
-        <w:t xml:space="preserve">to be pursued. Kästner and Crook (2024) correctly note that MI</w:t>
+        <w:t xml:space="preserve">to be pursued. K?tner and Crook (2024) correctly note that MI</w:t>
       </w:r>
       <w:r>
         <w:t xml:space="preserve"> </w:t>
@@ -7079,7 +7079,7 @@
         <w:t xml:space="preserve">Philosophical Contribution</w:t>
       </w:r>
       <w:r>
-        <w:t xml:space="preserve">: This literature review demonstrates that conceptual analysis is not ancillary to technical AI safety research but essential for its progress. The Hendrycks-Kästner disagreement appears irreconcilable as an empirical dispute but dissolves under conceptual analysis. Philosophy’s toolsdefinitional precision, modal logic, normative frameworks, cross-domain comparisonare exactly what the MI-safety debate requires.</w:t>
+        <w:t xml:space="preserve">: This literature review demonstrates that conceptual analysis is not ancillary to technical AI safety research but essential for its progress. The Hendrycks-K?tner disagreement appears irreconcilable as an empirical dispute but dissolves under conceptual analysis. Philosophy’s toolsdefinitional precision, modal logic, normative frameworks, cross-domain comparisonare exactly what the MI-safety debate requires.</w:t>
       </w:r>
     </w:p>
     <w:p>
@@ -7344,7 +7344,7 @@
         <w:pStyle w:val="BodyText"/>
       </w:pPr>
       <w:r>
-        <w:t xml:space="preserve">Kästner, Lena, and Barnaby Crook. 2024.</w:t>
+        <w:t xml:space="preserve">K?tner, Lena, and Barnaby Crook. 2024.</w:t>
       </w:r>
       <w:r>
         <w:t xml:space="preserve"> </w:t>

</xml_diff>